<commit_message>
Word Travail de reflexion
</commit_message>
<xml_diff>
--- a/BC_Notes.docx
+++ b/BC_Notes.docx
@@ -11,13 +11,23 @@
           <w:u w:val="single"/>
         </w:rPr>
       </w:pPr>
+      <w:proofErr w:type="spellStart"/>
       <w:r>
         <w:rPr>
           <w:b/>
           <w:bCs/>
           <w:u w:val="single"/>
         </w:rPr>
-        <w:t>Bdd -&gt; centralisé</w:t>
+        <w:t>Bdd</w:t>
+      </w:r>
+      <w:proofErr w:type="spellEnd"/>
+      <w:r>
+        <w:rPr>
+          <w:b/>
+          <w:bCs/>
+          <w:u w:val="single"/>
+        </w:rPr>
+        <w:t xml:space="preserve"> -&gt; centralisé</w:t>
       </w:r>
     </w:p>
     <w:p>
@@ -41,7 +51,43 @@
           <w:bCs/>
           <w:u w:val="single"/>
         </w:rPr>
-        <w:t>Blockchain – décentralisé – distribué – pear to pear :</w:t>
+        <w:t xml:space="preserve">Blockchain – décentralisé – distribué – </w:t>
+      </w:r>
+      <w:proofErr w:type="spellStart"/>
+      <w:r>
+        <w:rPr>
+          <w:b/>
+          <w:bCs/>
+          <w:u w:val="single"/>
+        </w:rPr>
+        <w:t>pear</w:t>
+      </w:r>
+      <w:proofErr w:type="spellEnd"/>
+      <w:r>
+        <w:rPr>
+          <w:b/>
+          <w:bCs/>
+          <w:u w:val="single"/>
+        </w:rPr>
+        <w:t xml:space="preserve"> to </w:t>
+      </w:r>
+      <w:proofErr w:type="spellStart"/>
+      <w:r>
+        <w:rPr>
+          <w:b/>
+          <w:bCs/>
+          <w:u w:val="single"/>
+        </w:rPr>
+        <w:t>pear</w:t>
+      </w:r>
+      <w:proofErr w:type="spellEnd"/>
+      <w:r>
+        <w:rPr>
+          <w:b/>
+          <w:bCs/>
+          <w:u w:val="single"/>
+        </w:rPr>
+        <w:t> :</w:t>
       </w:r>
     </w:p>
     <w:p>
@@ -81,8 +127,13 @@
         <w:t>en termes de</w:t>
       </w:r>
       <w:r>
-        <w:t xml:space="preserve"> sécurité cela est très safe</w:t>
-      </w:r>
+        <w:t xml:space="preserve"> sécurité cela est très </w:t>
+      </w:r>
+      <w:proofErr w:type="spellStart"/>
+      <w:r>
+        <w:t>safe</w:t>
+      </w:r>
+      <w:proofErr w:type="spellEnd"/>
     </w:p>
     <w:p>
       <w:r>
@@ -131,7 +182,28 @@
     </w:p>
     <w:p>
       <w:r>
-        <w:t>La complexité du hash c’est de trouver le ‘Nonce’ = Un Nouveau champ dans le block donc le hash change</w:t>
+        <w:t xml:space="preserve">La complexité du hash c’est de trouver le ‘Nonce’ = Un Nouveau champ dans le </w:t>
+      </w:r>
+      <w:proofErr w:type="spellStart"/>
+      <w:r>
+        <w:t>block</w:t>
+      </w:r>
+      <w:proofErr w:type="spellEnd"/>
+      <w:r>
+        <w:t xml:space="preserve"> donc le hash change</w:t>
+      </w:r>
+    </w:p>
+    <w:p>
+      <w:r>
+        <w:t xml:space="preserve">Chaque block </w:t>
+      </w:r>
+      <w:proofErr w:type="spellStart"/>
+      <w:r>
+        <w:t>Hashage</w:t>
+      </w:r>
+      <w:proofErr w:type="spellEnd"/>
+      <w:r>
+        <w:t xml:space="preserve"> est relié entre eux</w:t>
       </w:r>
     </w:p>
     <w:p>
@@ -164,8 +236,13 @@
     </w:p>
     <w:p>
       <w:r>
-        <w:t>POS – proof of stake</w:t>
-      </w:r>
+        <w:t xml:space="preserve">POS – proof of </w:t>
+      </w:r>
+      <w:proofErr w:type="spellStart"/>
+      <w:r>
+        <w:t>stake</w:t>
+      </w:r>
+      <w:proofErr w:type="spellEnd"/>
       <w:r>
         <w:t xml:space="preserve"> (on fait confiance au validateur)</w:t>
       </w:r>
@@ -185,8 +262,13 @@
     </w:p>
     <w:p/>
     <w:p>
-      <w:r>
-        <w:t xml:space="preserve">Solidity langage de programmation </w:t>
+      <w:proofErr w:type="spellStart"/>
+      <w:r>
+        <w:t>Solidity</w:t>
+      </w:r>
+      <w:proofErr w:type="spellEnd"/>
+      <w:r>
+        <w:t xml:space="preserve"> langage de programmation </w:t>
       </w:r>
     </w:p>
     <w:p/>
@@ -234,7 +316,15 @@
     </w:p>
     <w:p>
       <w:r>
-        <w:t>Consignes : modifier des métas données, Candy Machine v2(Metaplexdoc)</w:t>
+        <w:t>Consignes : modifier des métas données, Candy Machine v2(</w:t>
+      </w:r>
+      <w:proofErr w:type="spellStart"/>
+      <w:r>
+        <w:t>Metaplexdoc</w:t>
+      </w:r>
+      <w:proofErr w:type="spellEnd"/>
+      <w:r>
+        <w:t>)</w:t>
       </w:r>
     </w:p>
     <w:p>
@@ -255,28 +345,1466 @@
     </w:p>
     <w:p>
       <w:r>
+        <w:lastRenderedPageBreak/>
         <w:t>Pour une voiture un contrat c’est une berline qui s’engage d’avoir certaines caractéristiques</w:t>
       </w:r>
     </w:p>
     <w:p>
       <w:r>
+        <w:t>Une interface</w:t>
+      </w:r>
+      <w:r>
+        <w:t xml:space="preserve"> (contrat)</w:t>
+      </w:r>
+      <w:r>
+        <w:t xml:space="preserve"> c’est comme une classe </w:t>
+      </w:r>
+      <w:r>
+        <w:t>qui s’engage d’implémenter la méthode associée à la voiture</w:t>
+      </w:r>
+      <w:r>
+        <w:t xml:space="preserve"> </w:t>
+      </w:r>
+    </w:p>
+    <w:p>
+      <w:r>
+        <w:t>……………………………………………………………………………………………..</w:t>
+      </w:r>
+    </w:p>
+    <w:p>
+      <w:r>
+        <w:t>BDD -&gt; centralisé</w:t>
+      </w:r>
+    </w:p>
+    <w:p>
+      <w:r>
+        <w:t>Blockchain -&gt; décentralisé -&gt; p2p</w:t>
+      </w:r>
+    </w:p>
+    <w:p>
+      <w:r>
+        <w:t xml:space="preserve">    - C'est une technologie qui interdit la redondance des informations -&gt; interdit de modifier</w:t>
+      </w:r>
+    </w:p>
+    <w:p>
+      <w:r>
+        <w:t xml:space="preserve">    - Stockage de donnée cryptographié</w:t>
+      </w:r>
+    </w:p>
+    <w:p/>
+    <w:p>
+      <w:r>
+        <w:t>#1 Principes</w:t>
+      </w:r>
+    </w:p>
+    <w:p>
+      <w:r>
+        <w:t xml:space="preserve">    &gt;&gt; Partager le registre entre plusieurs opérateurs</w:t>
+      </w:r>
+    </w:p>
+    <w:p>
+      <w:r>
+        <w:t xml:space="preserve">    &gt;&gt; Chaque participant à la transaction à accès au registre</w:t>
+      </w:r>
+    </w:p>
+    <w:p>
+      <w:r>
+        <w:t xml:space="preserve">    &gt;&gt; </w:t>
+      </w:r>
+      <w:proofErr w:type="gramStart"/>
+      <w:r>
+        <w:t>Une transaction enregistré</w:t>
+      </w:r>
+      <w:proofErr w:type="gramEnd"/>
+      <w:r>
+        <w:t xml:space="preserve"> ne peut </w:t>
+      </w:r>
+      <w:proofErr w:type="spellStart"/>
+      <w:r>
+        <w:t>etre</w:t>
+      </w:r>
+      <w:proofErr w:type="spellEnd"/>
+      <w:r>
+        <w:t xml:space="preserve"> modifiés elle doit </w:t>
+      </w:r>
+      <w:proofErr w:type="spellStart"/>
+      <w:r>
+        <w:t>etre</w:t>
+      </w:r>
+      <w:proofErr w:type="spellEnd"/>
+      <w:r>
+        <w:t xml:space="preserve"> "annulée" </w:t>
+      </w:r>
+    </w:p>
+    <w:p>
+      <w:r>
+        <w:t xml:space="preserve">        </w:t>
+      </w:r>
+      <w:proofErr w:type="gramStart"/>
+      <w:r>
+        <w:t>si</w:t>
+      </w:r>
+      <w:proofErr w:type="gramEnd"/>
+      <w:r>
+        <w:t xml:space="preserve"> nécessaire auquel cas cette opération est une transaction aussi</w:t>
+      </w:r>
+    </w:p>
+    <w:p>
+      <w:r>
+        <w:t xml:space="preserve">    &gt;&gt; Accord de tous les participants</w:t>
+      </w:r>
+    </w:p>
+    <w:p>
+      <w:r>
+        <w:t xml:space="preserve">    &gt;&gt; Traçage du "Bien" et des participants</w:t>
+      </w:r>
+    </w:p>
+    <w:p>
+      <w:r>
+        <w:t xml:space="preserve">    &gt;&gt; Transaction enregistrée de façon "immuable"</w:t>
+      </w:r>
+    </w:p>
+    <w:p>
+      <w:r>
+        <w:t xml:space="preserve">    &gt;&gt; Enregistrement dans un seul registre unique partagé, accessible aux </w:t>
+      </w:r>
+      <w:proofErr w:type="spellStart"/>
+      <w:r>
+        <w:t>partiicpants</w:t>
+      </w:r>
+      <w:proofErr w:type="spellEnd"/>
+      <w:r>
+        <w:t xml:space="preserve"> à la transaction</w:t>
+      </w:r>
+    </w:p>
+    <w:p>
+      <w:r>
+        <w:t xml:space="preserve">        </w:t>
+      </w:r>
+      <w:proofErr w:type="gramStart"/>
+      <w:r>
+        <w:t>entre</w:t>
+      </w:r>
+      <w:proofErr w:type="gramEnd"/>
+      <w:r>
+        <w:t xml:space="preserve"> autre</w:t>
+      </w:r>
+    </w:p>
+    <w:p/>
+    <w:p>
+      <w:r>
+        <w:t>#2 Identification et sécurité : cryptographie : Rappel des Principes</w:t>
+      </w:r>
+    </w:p>
+    <w:p>
+      <w:r>
+        <w:t xml:space="preserve">    &gt;&gt; Encodes des informations de façon que </w:t>
+      </w:r>
+      <w:proofErr w:type="spellStart"/>
+      <w:r>
+        <w:t>qeuls</w:t>
+      </w:r>
+      <w:proofErr w:type="spellEnd"/>
+      <w:r>
+        <w:t xml:space="preserve"> les </w:t>
+      </w:r>
+      <w:proofErr w:type="spellStart"/>
+      <w:r>
+        <w:t>emetteurs</w:t>
+      </w:r>
+      <w:proofErr w:type="spellEnd"/>
+      <w:r>
+        <w:t xml:space="preserve"> et destinataires qui sont propriétaires de ces</w:t>
+      </w:r>
+    </w:p>
+    <w:p>
+      <w:r>
+        <w:t xml:space="preserve">        </w:t>
+      </w:r>
+      <w:proofErr w:type="gramStart"/>
+      <w:r>
+        <w:t>informations</w:t>
+      </w:r>
+      <w:proofErr w:type="gramEnd"/>
+      <w:r>
+        <w:t xml:space="preserve"> puissent en disposer</w:t>
+      </w:r>
+    </w:p>
+    <w:p>
+      <w:r>
+        <w:t xml:space="preserve">    &gt;&gt; C'est-à-dire : Ecrire, Lire, Modifier, Supprimer selon des </w:t>
+      </w:r>
+      <w:proofErr w:type="spellStart"/>
+      <w:r>
+        <w:t>rgèles</w:t>
+      </w:r>
+      <w:proofErr w:type="spellEnd"/>
+      <w:r>
+        <w:t xml:space="preserve"> partagées et acceptées</w:t>
+      </w:r>
+    </w:p>
+    <w:p>
+      <w:r>
+        <w:t xml:space="preserve">    &gt;&gt; La principale technologie utilisée est : la crypto </w:t>
+      </w:r>
+      <w:proofErr w:type="gramStart"/>
+      <w:r>
+        <w:t>asymétrique  par</w:t>
+      </w:r>
+      <w:proofErr w:type="gramEnd"/>
+      <w:r>
+        <w:t xml:space="preserve"> opposition à la crypto symétrie</w:t>
+      </w:r>
+    </w:p>
+    <w:p>
+      <w:r>
+        <w:t xml:space="preserve">        -Clé symétrique</w:t>
+      </w:r>
+    </w:p>
+    <w:p>
+      <w:r>
+        <w:t xml:space="preserve">    &gt;&gt; </w:t>
+      </w:r>
+      <w:proofErr w:type="spellStart"/>
+      <w:r>
+        <w:t>Meme</w:t>
+      </w:r>
+      <w:proofErr w:type="spellEnd"/>
+      <w:r>
+        <w:t xml:space="preserve"> clé pour chiffrer et déchiffrer</w:t>
+      </w:r>
+    </w:p>
+    <w:p>
+      <w:r>
+        <w:t xml:space="preserve">     =&gt; Comment </w:t>
+      </w:r>
+      <w:proofErr w:type="spellStart"/>
+      <w:r>
+        <w:t>trensmet</w:t>
+      </w:r>
+      <w:proofErr w:type="spellEnd"/>
+      <w:r>
+        <w:t xml:space="preserve"> on la clé depuis l'émetteur vers le destinataire ? On l'encrypte avec une clé ?</w:t>
+      </w:r>
+    </w:p>
+    <w:p>
+      <w:r>
+        <w:t xml:space="preserve">        -Clé asymétrique</w:t>
+      </w:r>
+    </w:p>
+    <w:p>
+      <w:r>
         <w:lastRenderedPageBreak/>
-        <w:t>Une interface</w:t>
-      </w:r>
-      <w:r>
-        <w:t xml:space="preserve"> (contrat)</w:t>
-      </w:r>
-      <w:r>
-        <w:t xml:space="preserve"> c’est comme une classe </w:t>
-      </w:r>
-      <w:r>
-        <w:t>qui s’engage d’implémenter la méthode associée à la voiture</w:t>
+        <w:t xml:space="preserve">    &gt;&gt; Si vous voulez recevoir un message crypté d'un destinataire, pour le crypter il lui faudra votre clé</w:t>
       </w:r>
       <w:r>
         <w:t xml:space="preserve"> </w:t>
       </w:r>
+      <w:r>
+        <w:t>publique, celle que vous donnez</w:t>
+      </w:r>
+    </w:p>
+    <w:p>
+      <w:r>
+        <w:t xml:space="preserve">    &gt;&gt; Pour déchiffrer le message, il faut une seconde clé</w:t>
+      </w:r>
+    </w:p>
+    <w:p>
+      <w:r>
+        <w:t xml:space="preserve">#3 </w:t>
+      </w:r>
+      <w:proofErr w:type="spellStart"/>
+      <w:r>
+        <w:t>Hashage</w:t>
+      </w:r>
+      <w:proofErr w:type="spellEnd"/>
+      <w:r>
+        <w:t xml:space="preserve"> en crypto, clé</w:t>
+      </w:r>
+    </w:p>
+    <w:p>
+      <w:r>
+        <w:t xml:space="preserve">    &gt;&gt;Fonction dite à "sens unique" et à "porte secrète"</w:t>
+      </w:r>
+    </w:p>
+    <w:p>
+      <w:r>
+        <w:t>#4 Principes</w:t>
+      </w:r>
+    </w:p>
+    <w:p>
+      <w:r>
+        <w:t xml:space="preserve">    &gt;&gt; Bloques ont un ID unique</w:t>
+      </w:r>
+    </w:p>
+    <w:p>
+      <w:r>
+        <w:t xml:space="preserve">    &gt;&gt; Hash du block </w:t>
+      </w:r>
+      <w:proofErr w:type="spellStart"/>
+      <w:r>
+        <w:t>précedents</w:t>
+      </w:r>
+      <w:proofErr w:type="spellEnd"/>
+      <w:r>
+        <w:t xml:space="preserve"> et plein d'</w:t>
+      </w:r>
+      <w:proofErr w:type="spellStart"/>
+      <w:r>
+        <w:t>infor</w:t>
+      </w:r>
+      <w:proofErr w:type="spellEnd"/>
+      <w:r>
+        <w:t xml:space="preserve"> que l'on appel des transactions</w:t>
+      </w:r>
+    </w:p>
+    <w:p>
+      <w:r>
+        <w:t xml:space="preserve">    &gt;&gt; La </w:t>
+      </w:r>
+      <w:proofErr w:type="spellStart"/>
+      <w:r>
+        <w:t>casi-totalité</w:t>
+      </w:r>
+      <w:proofErr w:type="spellEnd"/>
+      <w:r>
+        <w:t xml:space="preserve"> </w:t>
+      </w:r>
+      <w:proofErr w:type="gramStart"/>
+      <w:r>
+        <w:t>des transaction</w:t>
+      </w:r>
+      <w:proofErr w:type="gramEnd"/>
+      <w:r>
+        <w:t xml:space="preserve"> sont publique et peuvent lu par </w:t>
+      </w:r>
+      <w:proofErr w:type="spellStart"/>
+      <w:r>
+        <w:t>tous</w:t>
+      </w:r>
+      <w:proofErr w:type="spellEnd"/>
+      <w:r>
+        <w:t xml:space="preserve"> le monde</w:t>
+      </w:r>
+    </w:p>
+    <w:p>
+      <w:r>
+        <w:t xml:space="preserve">        =&gt; Application : chainé les informations personnelles </w:t>
+      </w:r>
+    </w:p>
+    <w:p>
+      <w:r>
+        <w:t>#5 Composants BLOCK CHAINE</w:t>
+      </w:r>
+    </w:p>
+    <w:p>
+      <w:r>
+        <w:t xml:space="preserve">    &gt;&gt; </w:t>
+      </w:r>
+      <w:proofErr w:type="spellStart"/>
+      <w:r>
+        <w:t>Noeuds</w:t>
+      </w:r>
+      <w:proofErr w:type="spellEnd"/>
+      <w:r>
+        <w:t xml:space="preserve"> légers ou complets : infrastructure</w:t>
+      </w:r>
+    </w:p>
+    <w:p>
+      <w:r>
+        <w:t xml:space="preserve">        &gt;&gt; Réseau d'ordinateurs de servers -&gt; interconnectés</w:t>
+      </w:r>
+    </w:p>
+    <w:p>
+      <w:r>
+        <w:t xml:space="preserve">        &gt;&gt; Contiennent une copie de la BC si </w:t>
+      </w:r>
+      <w:proofErr w:type="spellStart"/>
+      <w:r>
+        <w:t>noeud</w:t>
+      </w:r>
+      <w:proofErr w:type="spellEnd"/>
+      <w:r>
+        <w:t xml:space="preserve"> complets</w:t>
+      </w:r>
+    </w:p>
+    <w:p>
+      <w:r>
+        <w:t xml:space="preserve">        &gt;&gt; Se synchronisent entre eux</w:t>
+      </w:r>
+    </w:p>
+    <w:p>
+      <w:r>
+        <w:t xml:space="preserve">    &gt;&gt; Les mineurs acteurs + infrastructure</w:t>
+      </w:r>
+    </w:p>
+    <w:p>
+      <w:r>
+        <w:t xml:space="preserve">        &gt;&gt; Qui mettent à disposition une puissance de calcul</w:t>
+      </w:r>
+    </w:p>
+    <w:p>
+      <w:r>
+        <w:t xml:space="preserve">        &gt;&gt; Sont motivés financièrement</w:t>
+      </w:r>
+    </w:p>
+    <w:p>
+      <w:r>
+        <w:t xml:space="preserve">        &gt;&gt; Sont </w:t>
+      </w:r>
+      <w:proofErr w:type="spellStart"/>
+      <w:r>
+        <w:t>controlés</w:t>
+      </w:r>
+      <w:proofErr w:type="spellEnd"/>
+    </w:p>
+    <w:p>
+      <w:r>
+        <w:t xml:space="preserve">        &gt;&gt; Outre </w:t>
+      </w:r>
+      <w:proofErr w:type="gramStart"/>
+      <w:r>
+        <w:t>leurs fonction</w:t>
+      </w:r>
+      <w:proofErr w:type="gramEnd"/>
+      <w:r>
+        <w:t xml:space="preserve"> de </w:t>
+      </w:r>
+      <w:proofErr w:type="spellStart"/>
+      <w:r>
+        <w:t>Noeuds</w:t>
+      </w:r>
+      <w:proofErr w:type="spellEnd"/>
+      <w:r>
+        <w:t>, ils créent les blocks</w:t>
+      </w:r>
+    </w:p>
+    <w:p>
+      <w:r>
+        <w:t xml:space="preserve">        &gt;&gt; Tous les </w:t>
+      </w:r>
+      <w:proofErr w:type="spellStart"/>
+      <w:r>
+        <w:t>noeuds</w:t>
+      </w:r>
+      <w:proofErr w:type="spellEnd"/>
+      <w:r>
+        <w:t xml:space="preserve"> ne sont pas "mineurs"</w:t>
+      </w:r>
+    </w:p>
+    <w:p>
+      <w:r>
+        <w:t xml:space="preserve">        &gt;&gt; </w:t>
+      </w:r>
+      <w:proofErr w:type="gramStart"/>
+      <w:r>
+        <w:t>Chaque  Mineur</w:t>
+      </w:r>
+      <w:proofErr w:type="gramEnd"/>
+      <w:r>
+        <w:t xml:space="preserve"> est différentiable : Les blocks qu'il crée sont </w:t>
+      </w:r>
+    </w:p>
+    <w:p>
+      <w:r>
+        <w:t xml:space="preserve">            </w:t>
+      </w:r>
+      <w:proofErr w:type="gramStart"/>
+      <w:r>
+        <w:t>indentifiables</w:t>
+      </w:r>
+      <w:proofErr w:type="gramEnd"/>
+      <w:r>
+        <w:t xml:space="preserve"> et propre à chaque mineur</w:t>
+      </w:r>
+    </w:p>
+    <w:p>
+      <w:r>
+        <w:t xml:space="preserve">        &gt;&gt; La création d'un nouveau Block doit </w:t>
+      </w:r>
+      <w:proofErr w:type="spellStart"/>
+      <w:r>
+        <w:t>etre</w:t>
+      </w:r>
+      <w:proofErr w:type="spellEnd"/>
+      <w:r>
+        <w:t xml:space="preserve"> validée par le réseau, d'</w:t>
+      </w:r>
+      <w:proofErr w:type="spellStart"/>
+      <w:r>
+        <w:t>ou</w:t>
+      </w:r>
+      <w:proofErr w:type="spellEnd"/>
+      <w:r>
+        <w:t xml:space="preserve"> un gap temporel</w:t>
+      </w:r>
+    </w:p>
+    <w:p>
+      <w:r>
+        <w:t xml:space="preserve">    &gt;&gt; Avant de créer un nouveau block, le mineur doit récupérer les transactions qui ne sont pas encore</w:t>
+      </w:r>
+    </w:p>
+    <w:p>
+      <w:r>
+        <w:t xml:space="preserve">        </w:t>
+      </w:r>
+      <w:proofErr w:type="gramStart"/>
+      <w:r>
+        <w:t>incluses</w:t>
+      </w:r>
+      <w:proofErr w:type="gramEnd"/>
+      <w:r>
+        <w:t xml:space="preserve"> dans un block</w:t>
+      </w:r>
+    </w:p>
+    <w:p>
+      <w:r>
+        <w:t xml:space="preserve">    &gt;&gt; Puis pour créer ce nouveau Block le mineur doit résoudre un "puzzle cryptographique". Le mineur le plus</w:t>
+      </w:r>
+    </w:p>
+    <w:p>
+      <w:r>
+        <w:t xml:space="preserve">        </w:t>
+      </w:r>
+      <w:proofErr w:type="gramStart"/>
+      <w:r>
+        <w:t>rapide</w:t>
+      </w:r>
+      <w:proofErr w:type="gramEnd"/>
+      <w:r>
+        <w:t xml:space="preserve"> gagne et peut donc l'inscrire dans la BC</w:t>
+      </w:r>
+    </w:p>
+    <w:p>
+      <w:r>
+        <w:t xml:space="preserve">    &gt;&gt; </w:t>
+      </w:r>
+      <w:proofErr w:type="spellStart"/>
+      <w:r>
+        <w:t>Controle</w:t>
+      </w:r>
+      <w:proofErr w:type="spellEnd"/>
+    </w:p>
+    <w:p>
+      <w:r>
+        <w:t xml:space="preserve">        &gt;&gt; Le </w:t>
+      </w:r>
+      <w:proofErr w:type="spellStart"/>
+      <w:r>
+        <w:t>minuer</w:t>
+      </w:r>
+      <w:proofErr w:type="spellEnd"/>
+      <w:r>
+        <w:t xml:space="preserve"> le plus rapide pour </w:t>
+      </w:r>
+      <w:proofErr w:type="spellStart"/>
+      <w:r>
+        <w:t>solutoinner</w:t>
+      </w:r>
+      <w:proofErr w:type="spellEnd"/>
+      <w:r>
+        <w:t xml:space="preserve"> transmet sur le réseau et sa solution et son block</w:t>
+      </w:r>
+    </w:p>
+    <w:p>
+      <w:r>
+        <w:lastRenderedPageBreak/>
+        <w:t xml:space="preserve">        &gt;&gt; Le réseau (tous les </w:t>
+      </w:r>
+      <w:proofErr w:type="spellStart"/>
+      <w:r>
+        <w:t>noeuds</w:t>
+      </w:r>
+      <w:proofErr w:type="spellEnd"/>
+      <w:r>
+        <w:t xml:space="preserve">) vérifie que la solution est bonne et acceptées   </w:t>
+      </w:r>
+    </w:p>
+    <w:p>
+      <w:r>
+        <w:t xml:space="preserve">            L'</w:t>
+      </w:r>
+      <w:proofErr w:type="spellStart"/>
+      <w:r>
+        <w:t>instcription</w:t>
+      </w:r>
+      <w:proofErr w:type="spellEnd"/>
+      <w:r>
+        <w:t xml:space="preserve"> du nouveau block</w:t>
+      </w:r>
+    </w:p>
+    <w:p>
+      <w:r>
+        <w:t>#6 Puzzle</w:t>
+      </w:r>
+    </w:p>
+    <w:p>
+      <w:r>
+        <w:t xml:space="preserve">    &gt;&gt; Composition : un hash est une valeur numérique </w:t>
+      </w:r>
+      <w:proofErr w:type="spellStart"/>
+      <w:r>
+        <w:t>isue</w:t>
+      </w:r>
+      <w:proofErr w:type="spellEnd"/>
+      <w:r>
+        <w:t xml:space="preserve"> d'une fonction de </w:t>
+      </w:r>
+      <w:proofErr w:type="spellStart"/>
+      <w:r>
+        <w:t>Hashage</w:t>
+      </w:r>
+      <w:proofErr w:type="spellEnd"/>
+    </w:p>
+    <w:p>
+      <w:r>
+        <w:t xml:space="preserve">    &gt;&gt; Cette fonction est faire pour qu'il soit très difficile de retrouver sa valeur</w:t>
+      </w:r>
+    </w:p>
+    <w:p>
+      <w:r>
+        <w:t xml:space="preserve">        </w:t>
+      </w:r>
+      <w:proofErr w:type="gramStart"/>
+      <w:r>
+        <w:t>en</w:t>
+      </w:r>
+      <w:proofErr w:type="gramEnd"/>
+      <w:r>
+        <w:t xml:space="preserve"> calcul brute</w:t>
+      </w:r>
+    </w:p>
+    <w:p>
+      <w:r>
+        <w:t xml:space="preserve">    &gt;&gt; En block </w:t>
+      </w:r>
+      <w:proofErr w:type="spellStart"/>
+      <w:r>
+        <w:t>chain</w:t>
+      </w:r>
+      <w:proofErr w:type="spellEnd"/>
+      <w:r>
+        <w:t xml:space="preserve"> : </w:t>
+      </w:r>
+    </w:p>
+    <w:p>
+      <w:r>
+        <w:t xml:space="preserve">        - Vérifier que le block n'a pas été modifié</w:t>
+      </w:r>
+    </w:p>
+    <w:p>
+      <w:r>
+        <w:t xml:space="preserve">        - Lier ce block au suivant</w:t>
+      </w:r>
+    </w:p>
+    <w:p>
+      <w:r>
+        <w:t xml:space="preserve">    &gt;&gt; Le hash prend en variables de transactions qui ont leurs </w:t>
+      </w:r>
+      <w:proofErr w:type="spellStart"/>
+      <w:r>
+        <w:t>propore</w:t>
+      </w:r>
+      <w:proofErr w:type="spellEnd"/>
+      <w:r>
+        <w:t xml:space="preserve"> hash, le hash du block</w:t>
+      </w:r>
+    </w:p>
+    <w:p>
+      <w:r>
+        <w:t xml:space="preserve">        </w:t>
+      </w:r>
+      <w:proofErr w:type="gramStart"/>
+      <w:r>
+        <w:t>précédents</w:t>
+      </w:r>
+      <w:proofErr w:type="gramEnd"/>
+      <w:r>
+        <w:t xml:space="preserve">... Toutes modifications du block </w:t>
+      </w:r>
+      <w:proofErr w:type="gramStart"/>
+      <w:r>
+        <w:t>modifie</w:t>
+      </w:r>
+      <w:proofErr w:type="gramEnd"/>
+      <w:r>
+        <w:t xml:space="preserve"> le hash</w:t>
+      </w:r>
+    </w:p>
+    <w:p>
+      <w:r>
+        <w:t xml:space="preserve">    &gt;&gt; Rajoutons un nouveau champs "Nonce" </w:t>
+      </w:r>
+      <w:proofErr w:type="spellStart"/>
+      <w:r>
+        <w:t>Number</w:t>
+      </w:r>
+      <w:proofErr w:type="spellEnd"/>
+      <w:r>
+        <w:t xml:space="preserve"> </w:t>
+      </w:r>
+      <w:proofErr w:type="spellStart"/>
+      <w:r>
+        <w:t>used</w:t>
+      </w:r>
+      <w:proofErr w:type="spellEnd"/>
+      <w:r>
+        <w:t xml:space="preserve"> once, dans le B.C</w:t>
+      </w:r>
+    </w:p>
+    <w:p>
+      <w:r>
+        <w:t xml:space="preserve">    &gt;&gt; Trouver le Nonce qui donnera ce nouveau hash</w:t>
+      </w:r>
+    </w:p>
+    <w:p>
+      <w:r>
+        <w:t xml:space="preserve">    &gt;&gt; Le nonce est une </w:t>
+      </w:r>
+      <w:proofErr w:type="spellStart"/>
+      <w:r>
+        <w:t>contraine</w:t>
+      </w:r>
+      <w:proofErr w:type="spellEnd"/>
+      <w:r>
+        <w:t xml:space="preserve"> </w:t>
+      </w:r>
+      <w:proofErr w:type="spellStart"/>
+      <w:r>
+        <w:t>créee</w:t>
+      </w:r>
+      <w:proofErr w:type="spellEnd"/>
+      <w:r>
+        <w:t xml:space="preserve"> à la création de la B.C</w:t>
+      </w:r>
+    </w:p>
+    <w:p>
+      <w:r>
+        <w:t xml:space="preserve">    &gt;&gt; Nonce =&gt; '0000...' ou &gt; '10000'</w:t>
+      </w:r>
+    </w:p>
+    <w:p>
+      <w:r>
+        <w:t xml:space="preserve">#7 </w:t>
+      </w:r>
+      <w:proofErr w:type="spellStart"/>
+      <w:r>
+        <w:t>Controle</w:t>
+      </w:r>
+      <w:proofErr w:type="spellEnd"/>
+      <w:r>
+        <w:t xml:space="preserve"> des mineurs :</w:t>
+      </w:r>
+    </w:p>
+    <w:p>
+      <w:r>
+        <w:t xml:space="preserve">    &gt;&gt; Deux block créés en </w:t>
+      </w:r>
+      <w:proofErr w:type="spellStart"/>
+      <w:r>
+        <w:t>meme</w:t>
+      </w:r>
+      <w:proofErr w:type="spellEnd"/>
+      <w:r>
+        <w:t xml:space="preserve"> temps</w:t>
+      </w:r>
+    </w:p>
+    <w:p>
+      <w:r>
+        <w:t xml:space="preserve">    &gt;&gt; Proof of </w:t>
+      </w:r>
+      <w:proofErr w:type="spellStart"/>
+      <w:r>
+        <w:t>stake</w:t>
+      </w:r>
+      <w:proofErr w:type="spellEnd"/>
+      <w:r>
+        <w:t xml:space="preserve"> - </w:t>
+      </w:r>
+      <w:proofErr w:type="spellStart"/>
+      <w:r>
+        <w:t>PoS</w:t>
+      </w:r>
+      <w:proofErr w:type="spellEnd"/>
+      <w:r>
+        <w:t xml:space="preserve"> </w:t>
+      </w:r>
+    </w:p>
+    <w:p>
+      <w:r>
+        <w:t xml:space="preserve">        &gt;&gt; Validateur : système de 'validation' des blocks concurrent ou complémentaire du </w:t>
+      </w:r>
+      <w:proofErr w:type="spellStart"/>
+      <w:r>
+        <w:t>PoW</w:t>
+      </w:r>
+      <w:proofErr w:type="spellEnd"/>
+      <w:r>
+        <w:t xml:space="preserve"> (proof of </w:t>
+      </w:r>
+      <w:proofErr w:type="spellStart"/>
+      <w:r>
+        <w:t>work</w:t>
+      </w:r>
+      <w:proofErr w:type="spellEnd"/>
+      <w:r>
+        <w:t>)</w:t>
+      </w:r>
+    </w:p>
+    <w:p>
+      <w:r>
+        <w:t xml:space="preserve">            &gt;&gt; </w:t>
+      </w:r>
+      <w:proofErr w:type="spellStart"/>
+      <w:r>
+        <w:t>PoW</w:t>
+      </w:r>
+      <w:proofErr w:type="spellEnd"/>
+      <w:r>
+        <w:t xml:space="preserve"> -&gt; trouver un nouveau block -&gt; validé -&gt; récompense =&gt; pas performant</w:t>
+      </w:r>
+    </w:p>
+    <w:p>
+      <w:r>
+        <w:t xml:space="preserve">        &gt;&gt; Rappel la B.C est basé aussi sur la théorie des jeux de Nash</w:t>
+      </w:r>
+    </w:p>
+    <w:p>
+      <w:r>
+        <w:t xml:space="preserve">        &gt;&gt; Les validateurs sont des </w:t>
+      </w:r>
+      <w:proofErr w:type="spellStart"/>
+      <w:r>
+        <w:t>users</w:t>
+      </w:r>
+      <w:proofErr w:type="spellEnd"/>
+      <w:r>
+        <w:t xml:space="preserve"> qui parient qu'ils vont </w:t>
+      </w:r>
+      <w:proofErr w:type="spellStart"/>
+      <w:r>
+        <w:t>etre</w:t>
+      </w:r>
+      <w:proofErr w:type="spellEnd"/>
+      <w:r>
+        <w:t xml:space="preserve"> élus pour forger des blocks</w:t>
+      </w:r>
+    </w:p>
+    <w:p>
+      <w:r>
+        <w:t xml:space="preserve">        &gt;&gt; Ils envoient des fonds dans le pool des validateurs ou ils sont bloqués tant que le validateur</w:t>
+      </w:r>
+    </w:p>
+    <w:p>
+      <w:r>
+        <w:t xml:space="preserve">            </w:t>
+      </w:r>
+      <w:proofErr w:type="gramStart"/>
+      <w:r>
+        <w:t>n'a</w:t>
+      </w:r>
+      <w:proofErr w:type="gramEnd"/>
+      <w:r>
+        <w:t xml:space="preserve"> pas rempli son contrat à savoir forger des blocks</w:t>
+      </w:r>
+    </w:p>
+    <w:p>
+      <w:r>
+        <w:t xml:space="preserve">        &gt;&gt; Les validateurs d'un block consiste à justifier d'un montant d'unité des 'biens' propre à la B.C</w:t>
+      </w:r>
+    </w:p>
+    <w:p>
+      <w:r>
+        <w:t xml:space="preserve">            </w:t>
+      </w:r>
+      <w:proofErr w:type="gramStart"/>
+      <w:r>
+        <w:t>concernée</w:t>
+      </w:r>
+      <w:proofErr w:type="gramEnd"/>
+    </w:p>
+    <w:p>
+      <w:r>
+        <w:t xml:space="preserve">    &gt;&gt; Donc le plus riche va </w:t>
+      </w:r>
+      <w:proofErr w:type="spellStart"/>
+      <w:r>
+        <w:t>etre</w:t>
+      </w:r>
+      <w:proofErr w:type="spellEnd"/>
+      <w:r>
+        <w:t xml:space="preserve"> choisi</w:t>
+      </w:r>
+    </w:p>
+    <w:p>
+      <w:r>
+        <w:t xml:space="preserve">    &gt;&gt; Pour éviter ça, des procédures ont été crée</w:t>
+      </w:r>
+    </w:p>
+    <w:p>
+      <w:r>
+        <w:t xml:space="preserve">        &gt;&gt; Tirage au sort </w:t>
+      </w:r>
+    </w:p>
+    <w:p>
+      <w:r>
+        <w:t xml:space="preserve">    &gt;&gt; Deux méthodes de bases</w:t>
+      </w:r>
+    </w:p>
+    <w:p>
+      <w:r>
+        <w:lastRenderedPageBreak/>
+        <w:t xml:space="preserve">        &gt;&gt; </w:t>
+      </w:r>
+      <w:proofErr w:type="spellStart"/>
+      <w:r>
+        <w:t>PoW</w:t>
+      </w:r>
+      <w:proofErr w:type="spellEnd"/>
+      <w:r>
+        <w:t xml:space="preserve"> v </w:t>
+      </w:r>
+      <w:proofErr w:type="spellStart"/>
+      <w:r>
+        <w:t>PoS</w:t>
+      </w:r>
+      <w:proofErr w:type="spellEnd"/>
+    </w:p>
+    <w:p>
+      <w:r>
+        <w:t xml:space="preserve">        &gt;&gt; </w:t>
+      </w:r>
+      <w:proofErr w:type="spellStart"/>
+      <w:r>
+        <w:t>PoW</w:t>
+      </w:r>
+      <w:proofErr w:type="spellEnd"/>
+      <w:r>
+        <w:t xml:space="preserve"> -&gt; puissance de calcul</w:t>
+      </w:r>
+    </w:p>
+    <w:p>
+      <w:r>
+        <w:t xml:space="preserve">        &gt;&gt; </w:t>
+      </w:r>
+      <w:proofErr w:type="spellStart"/>
+      <w:r>
+        <w:t>PoS</w:t>
+      </w:r>
+      <w:proofErr w:type="spellEnd"/>
+      <w:r>
+        <w:t xml:space="preserve"> -&gt; basé sur la fortune des utilisateurs dans la B.C et de leurs 'enjeux'</w:t>
+      </w:r>
+    </w:p>
+    <w:p>
+      <w:r>
+        <w:t xml:space="preserve">#8 Smart </w:t>
+      </w:r>
+      <w:proofErr w:type="spellStart"/>
+      <w:r>
+        <w:t>Contract</w:t>
+      </w:r>
+      <w:proofErr w:type="spellEnd"/>
+      <w:r>
+        <w:t xml:space="preserve"> (DAPP)</w:t>
+      </w:r>
+    </w:p>
+    <w:p>
+      <w:r>
+        <w:t xml:space="preserve">    </w:t>
+      </w:r>
+      <w:proofErr w:type="spellStart"/>
+      <w:r>
+        <w:t>Solidity</w:t>
+      </w:r>
+      <w:proofErr w:type="spellEnd"/>
+      <w:r>
+        <w:t xml:space="preserve"> -&gt; JS + </w:t>
+      </w:r>
+      <w:proofErr w:type="gramStart"/>
+      <w:r>
+        <w:t>C;</w:t>
+      </w:r>
+      <w:proofErr w:type="gramEnd"/>
+    </w:p>
+    <w:p>
+      <w:r>
+        <w:t xml:space="preserve">    ERC721 -&gt; marche à suivre pour déployer les </w:t>
+      </w:r>
+      <w:proofErr w:type="spellStart"/>
+      <w:r>
+        <w:t>nft</w:t>
+      </w:r>
+      <w:proofErr w:type="spellEnd"/>
+    </w:p>
+    <w:p>
+      <w:r>
+        <w:t>## Résumé ##</w:t>
+      </w:r>
+    </w:p>
+    <w:p>
+      <w:r>
+        <w:t xml:space="preserve">    &gt;&gt; Un </w:t>
+      </w:r>
+      <w:proofErr w:type="spellStart"/>
+      <w:r>
+        <w:t>token</w:t>
+      </w:r>
+      <w:proofErr w:type="spellEnd"/>
+      <w:r>
+        <w:t xml:space="preserve"> ERC20 peut être une monnaie, des actions d'une entreprise, des points de loyautés, etc...</w:t>
+      </w:r>
+    </w:p>
+    <w:p>
+      <w:r>
+        <w:t xml:space="preserve">    &gt;&gt; Classes </w:t>
+      </w:r>
+      <w:proofErr w:type="spellStart"/>
+      <w:r>
+        <w:t>abtraites</w:t>
+      </w:r>
+      <w:proofErr w:type="spellEnd"/>
+      <w:r>
+        <w:t xml:space="preserve"> et interfaces ont chacune une fonction bien distincte : les classes abstraites </w:t>
+      </w:r>
+    </w:p>
+    <w:p>
+      <w:r>
+        <w:t xml:space="preserve">    </w:t>
+      </w:r>
+      <w:proofErr w:type="gramStart"/>
+      <w:r>
+        <w:t>servent</w:t>
+      </w:r>
+      <w:proofErr w:type="gramEnd"/>
+      <w:r>
+        <w:t xml:space="preserve"> à factoriser du code, tandis que les interfaces servent à </w:t>
+      </w:r>
+    </w:p>
+    <w:p>
+      <w:r>
+        <w:t xml:space="preserve">    </w:t>
+      </w:r>
+      <w:proofErr w:type="gramStart"/>
+      <w:r>
+        <w:t>définir</w:t>
+      </w:r>
+      <w:proofErr w:type="gramEnd"/>
+      <w:r>
+        <w:t xml:space="preserve"> des contrats de service.</w:t>
+      </w:r>
+    </w:p>
+    <w:p>
+      <w:r>
+        <w:t xml:space="preserve">        &gt;&gt; Classe est un </w:t>
+      </w:r>
+      <w:proofErr w:type="spellStart"/>
+      <w:r>
+        <w:t>squellette</w:t>
+      </w:r>
+      <w:proofErr w:type="spellEnd"/>
+      <w:r>
+        <w:t xml:space="preserve"> d'un objet =&gt; Recette</w:t>
+      </w:r>
+    </w:p>
+    <w:p>
+      <w:r>
+        <w:t xml:space="preserve">        &gt;&gt; Interface pour définir des contrats =&gt; Contrats =&gt; Comportements</w:t>
+      </w:r>
+    </w:p>
+    <w:p>
+      <w:r>
+        <w:t xml:space="preserve">    &gt;&gt; Une interface ne peut étendre aucune autre classe et ne peut pas surcharger </w:t>
+      </w:r>
+      <w:proofErr w:type="gramStart"/>
+      <w:r>
+        <w:t>ou</w:t>
+      </w:r>
+      <w:proofErr w:type="gramEnd"/>
+      <w:r>
+        <w:t xml:space="preserve"> </w:t>
+      </w:r>
+    </w:p>
+    <w:p>
+      <w:r>
+        <w:t xml:space="preserve">    </w:t>
+      </w:r>
+      <w:proofErr w:type="gramStart"/>
+      <w:r>
+        <w:t>implémenter</w:t>
+      </w:r>
+      <w:proofErr w:type="gramEnd"/>
+      <w:r>
+        <w:t xml:space="preserve"> des méthodes de classe abstraite. Une classe abstraite peut étendre </w:t>
+      </w:r>
+    </w:p>
+    <w:p>
+      <w:r>
+        <w:t xml:space="preserve">    </w:t>
+      </w:r>
+      <w:proofErr w:type="gramStart"/>
+      <w:r>
+        <w:t>d'autres</w:t>
+      </w:r>
+      <w:proofErr w:type="gramEnd"/>
+      <w:r>
+        <w:t xml:space="preserve"> classes et peut également implémenter des interfaces.</w:t>
+      </w:r>
+    </w:p>
+    <w:p>
+      <w:r>
+        <w:t xml:space="preserve">    &gt;&gt; Mint -&gt; créer le </w:t>
+      </w:r>
+      <w:proofErr w:type="spellStart"/>
+      <w:r>
+        <w:t>token</w:t>
+      </w:r>
+      <w:proofErr w:type="spellEnd"/>
+    </w:p>
+    <w:p>
+      <w:r>
+        <w:t xml:space="preserve">    &gt;&gt; Métadonnées -&gt; </w:t>
+      </w:r>
+      <w:proofErr w:type="spellStart"/>
+      <w:r>
+        <w:t>caractériqtique</w:t>
+      </w:r>
+      <w:proofErr w:type="spellEnd"/>
+      <w:r>
+        <w:t xml:space="preserve"> de notre NFT - Doit </w:t>
+      </w:r>
+      <w:proofErr w:type="spellStart"/>
+      <w:r>
+        <w:t>etre</w:t>
+      </w:r>
+      <w:proofErr w:type="spellEnd"/>
+      <w:r>
+        <w:t xml:space="preserve"> accessible de partout</w:t>
+      </w:r>
+    </w:p>
+    <w:p>
+      <w:r>
+        <w:t xml:space="preserve">    &gt;&gt; IPFS</w:t>
+      </w:r>
+      <w:proofErr w:type="gramStart"/>
+      <w:r>
+        <w:t xml:space="preserve"> !=</w:t>
+      </w:r>
+      <w:proofErr w:type="gramEnd"/>
+      <w:r>
+        <w:t xml:space="preserve"> B.C</w:t>
+      </w:r>
+    </w:p>
+    <w:p>
+      <w:r>
+        <w:t xml:space="preserve">    &gt;&gt; </w:t>
+      </w:r>
+      <w:proofErr w:type="spellStart"/>
+      <w:r>
+        <w:t>Solidity</w:t>
+      </w:r>
+      <w:proofErr w:type="spellEnd"/>
+      <w:r>
+        <w:t xml:space="preserve"> -&gt; Ether</w:t>
+      </w:r>
+    </w:p>
+    <w:p>
+      <w:r>
+        <w:t xml:space="preserve">    &gt;&gt; DAPP -&gt; application web classique (appelé décentralisé)</w:t>
+      </w:r>
+    </w:p>
+    <w:p>
+      <w:r>
+        <w:t xml:space="preserve">    &gt;&gt; RUST -&gt; </w:t>
+      </w:r>
+      <w:proofErr w:type="spellStart"/>
+      <w:r>
+        <w:t>language</w:t>
+      </w:r>
+      <w:proofErr w:type="spellEnd"/>
+      <w:r>
+        <w:t xml:space="preserve"> de </w:t>
+      </w:r>
+      <w:proofErr w:type="spellStart"/>
+      <w:r>
+        <w:t>programation</w:t>
+      </w:r>
+      <w:proofErr w:type="spellEnd"/>
+      <w:r>
+        <w:t xml:space="preserve"> -&gt; Solana -&gt; ERC721</w:t>
+      </w:r>
+    </w:p>
+    <w:p>
+      <w:r>
+        <w:t xml:space="preserve">    &gt;&gt; Structure de la block </w:t>
+      </w:r>
+      <w:proofErr w:type="spellStart"/>
+      <w:r>
+        <w:t>chain</w:t>
+      </w:r>
+      <w:proofErr w:type="spellEnd"/>
+      <w:r>
+        <w:t xml:space="preserve"> Ether</w:t>
+      </w:r>
+    </w:p>
+    <w:p>
+      <w:r>
+        <w:t xml:space="preserve">        &gt;&gt; Hash -&gt; </w:t>
+      </w:r>
+      <w:proofErr w:type="spellStart"/>
+      <w:r>
+        <w:t>hexadecimal</w:t>
+      </w:r>
+      <w:proofErr w:type="spellEnd"/>
+      <w:r>
+        <w:t xml:space="preserve"> Il est associé à la fonction de </w:t>
+      </w:r>
+      <w:proofErr w:type="spellStart"/>
+      <w:r>
+        <w:t>hashage</w:t>
+      </w:r>
+      <w:proofErr w:type="spellEnd"/>
+      <w:r>
+        <w:t xml:space="preserve">, un algorithme </w:t>
+      </w:r>
+    </w:p>
+    <w:p>
+      <w:r>
+        <w:t xml:space="preserve">            </w:t>
+      </w:r>
+      <w:proofErr w:type="gramStart"/>
+      <w:r>
+        <w:t>mathématique</w:t>
+      </w:r>
+      <w:proofErr w:type="gramEnd"/>
+      <w:r>
+        <w:t xml:space="preserve"> qui consiste à convertir une chaîne de caractères en une valeur inférieure.</w:t>
+      </w:r>
+    </w:p>
+    <w:p>
+      <w:r>
+        <w:t>…………………………………………………………………………………………</w:t>
+      </w:r>
+    </w:p>
+    <w:p>
+      <w:r>
+        <w:t>Avantage d’un réseau distribué (Peer 2 Peer) : Il est appliqué partout donc + robuste car hébergé partout.</w:t>
+      </w:r>
+    </w:p>
+    <w:p>
+      <w:r>
+        <w:t>Inconvénient d’un réseau distribué : Etant donné qu’il est appliqué partout, il nous faudra une forte synchronisation. Car tout doit être disponible en même temps.</w:t>
+      </w:r>
     </w:p>
     <w:p/>
+    <w:p/>
+    <w:p>
+      <w:r>
+        <w:t>Qu’est-ce que la Blockchain :</w:t>
+      </w:r>
+    </w:p>
+    <w:p>
+      <w:r>
+        <w:t>-    Technologie basée sur :</w:t>
+      </w:r>
+    </w:p>
+    <w:p>
+      <w:proofErr w:type="gramStart"/>
+      <w:r>
+        <w:t>o</w:t>
+      </w:r>
+      <w:proofErr w:type="gramEnd"/>
+      <w:r>
+        <w:t xml:space="preserve">    Répartition des risques</w:t>
+      </w:r>
+    </w:p>
+    <w:p>
+      <w:proofErr w:type="gramStart"/>
+      <w:r>
+        <w:t>o</w:t>
+      </w:r>
+      <w:proofErr w:type="gramEnd"/>
+      <w:r>
+        <w:t xml:space="preserve">    Accès à l’information par tous les membres du réseau</w:t>
+      </w:r>
+    </w:p>
+    <w:p>
+      <w:proofErr w:type="gramStart"/>
+      <w:r>
+        <w:t>o</w:t>
+      </w:r>
+      <w:proofErr w:type="gramEnd"/>
+      <w:r>
+        <w:t xml:space="preserve">    Internet (Maillage, P2P)</w:t>
+      </w:r>
+    </w:p>
+    <w:p>
+      <w:proofErr w:type="gramStart"/>
+      <w:r>
+        <w:t>o</w:t>
+      </w:r>
+      <w:proofErr w:type="gramEnd"/>
+      <w:r>
+        <w:t xml:space="preserve">    L’interdiction de la redondance des informations</w:t>
+      </w:r>
+    </w:p>
+    <w:p>
+      <w:proofErr w:type="gramStart"/>
+      <w:r>
+        <w:t>o</w:t>
+      </w:r>
+      <w:proofErr w:type="gramEnd"/>
+      <w:r>
+        <w:t xml:space="preserve">    L’interdiction de la modification, suppression de l’information</w:t>
+      </w:r>
+    </w:p>
+    <w:p>
+      <w:proofErr w:type="gramStart"/>
+      <w:r>
+        <w:t>o</w:t>
+      </w:r>
+      <w:proofErr w:type="gramEnd"/>
+      <w:r>
+        <w:t xml:space="preserve">    Cryptage</w:t>
+      </w:r>
+    </w:p>
+    <w:p/>
+    <w:p>
+      <w:r>
+        <w:t>-    Les blocks sont chaînés comme une liste chaînée restrictive. Chaque bloc possède :</w:t>
+      </w:r>
+    </w:p>
+    <w:p>
+      <w:proofErr w:type="gramStart"/>
+      <w:r>
+        <w:t>o</w:t>
+      </w:r>
+      <w:proofErr w:type="gramEnd"/>
+      <w:r>
+        <w:t xml:space="preserve">    Le hash du bloc</w:t>
+      </w:r>
+    </w:p>
+    <w:p>
+      <w:proofErr w:type="gramStart"/>
+      <w:r>
+        <w:t>o</w:t>
+      </w:r>
+      <w:proofErr w:type="gramEnd"/>
+      <w:r>
+        <w:t xml:space="preserve">    Le hash du bloc précédent</w:t>
+      </w:r>
+    </w:p>
+    <w:p>
+      <w:proofErr w:type="gramStart"/>
+      <w:r>
+        <w:t>o</w:t>
+      </w:r>
+      <w:proofErr w:type="gramEnd"/>
+      <w:r>
+        <w:t xml:space="preserve">    Le hash de la transaction</w:t>
+      </w:r>
+    </w:p>
+    <w:p>
+      <w:r>
+        <w:t>    Chaque hash est une « adresse » différente afin que chacun des blocs soient uniques.</w:t>
+      </w:r>
+    </w:p>
+    <w:p/>
+    <w:p>
+      <w:r>
+        <w:t>Le système de minage est un système de travail (trouver la solution au puzzle)</w:t>
+      </w:r>
+    </w:p>
+    <w:p/>
+    <w:p>
+      <w:r>
+        <w:t xml:space="preserve">Les </w:t>
+      </w:r>
+      <w:proofErr w:type="spellStart"/>
+      <w:r>
+        <w:t>NFT’s</w:t>
+      </w:r>
+      <w:proofErr w:type="spellEnd"/>
+      <w:r>
+        <w:t xml:space="preserve"> ne sont pas dans la blockchain BTC car celle-ci n’a pas été prévue pour ça. C’est pourquoi ceux-ci sont dans la blockchain ETH.</w:t>
+      </w:r>
+    </w:p>
+    <w:p>
+      <w:r>
+        <w:t xml:space="preserve">Un NFT est un </w:t>
+      </w:r>
+      <w:proofErr w:type="spellStart"/>
+      <w:r>
+        <w:t>token</w:t>
+      </w:r>
+      <w:proofErr w:type="spellEnd"/>
+      <w:r>
+        <w:t>.</w:t>
+      </w:r>
+    </w:p>
+    <w:p>
+      <w:r>
+        <w:t>En partant de la blockchain ETH, donnez les principales différences entre l’ERC20 et l’ERC721 :</w:t>
+      </w:r>
+    </w:p>
+    <w:p>
+      <w:r>
+        <w:t>-    Tous les 2 sont des standards avec une interface différente.</w:t>
+      </w:r>
+    </w:p>
+    <w:p>
+      <w:r>
+        <w:t xml:space="preserve">-    </w:t>
+      </w:r>
+    </w:p>
+    <w:p/>
+    <w:p>
+      <w:r>
+        <w:t>Différence entre une interface et une classe :</w:t>
+      </w:r>
+    </w:p>
+    <w:p>
+      <w:r>
+        <w:t>-    Classe :</w:t>
+      </w:r>
+    </w:p>
+    <w:p>
+      <w:proofErr w:type="gramStart"/>
+      <w:r>
+        <w:t>o</w:t>
+      </w:r>
+      <w:proofErr w:type="gramEnd"/>
+      <w:r>
+        <w:t xml:space="preserve">    « Plan de construction » d’une variable (objet) ;</w:t>
+      </w:r>
+    </w:p>
+    <w:p/>
+    <w:p>
+      <w:r>
+        <w:t>-    Interface :</w:t>
+      </w:r>
+    </w:p>
+    <w:p>
+      <w:proofErr w:type="gramStart"/>
+      <w:r>
+        <w:t>o</w:t>
+      </w:r>
+      <w:proofErr w:type="gramEnd"/>
+      <w:r>
+        <w:t xml:space="preserve">    Comme une classe mais uniquement avec les prototypes de fonction.</w:t>
+      </w:r>
+    </w:p>
+    <w:p>
+      <w:proofErr w:type="gramStart"/>
+      <w:r>
+        <w:lastRenderedPageBreak/>
+        <w:t>o</w:t>
+      </w:r>
+      <w:proofErr w:type="gramEnd"/>
+      <w:r>
+        <w:t xml:space="preserve">    On a que les en-têtes des fonctions, le comportement.</w:t>
+      </w:r>
+    </w:p>
     <w:sectPr>
       <w:pgSz w:w="11906" w:h="16838"/>
       <w:pgMar w:top="1417" w:right="1417" w:bottom="1417" w:left="1417" w:header="708" w:footer="708" w:gutter="0"/>

</xml_diff>